<commit_message>
Updated graduation project proposal before Damen brainstorm
</commit_message>
<xml_diff>
--- a/Graduation project.docx
+++ b/Graduation project.docx
@@ -21,89 +21,139 @@
         </w:rPr>
         <w:t>summary</w:t>
       </w:r>
+      <w:r>
+        <w:rPr>
+          <w:rFonts w:cstheme="majorHAnsi"/>
+        </w:rPr>
+        <w:t xml:space="preserve"> – Ingmar Wever</w:t>
+      </w:r>
     </w:p>
     <w:p>
       <w:pPr>
         <w:pStyle w:val="Subtitle"/>
         <w:rPr>
           <w:rFonts w:cstheme="majorHAnsi"/>
+          <w:sz w:val="20"/>
+          <w:szCs w:val="20"/>
         </w:rPr>
       </w:pPr>
       <w:r>
         <w:rPr>
           <w:rFonts w:cstheme="majorHAnsi"/>
+          <w:sz w:val="20"/>
+          <w:szCs w:val="20"/>
         </w:rPr>
         <w:t xml:space="preserve">This </w:t>
       </w:r>
       <w:r>
         <w:rPr>
           <w:rFonts w:cstheme="majorHAnsi"/>
+          <w:sz w:val="20"/>
+          <w:szCs w:val="20"/>
         </w:rPr>
         <w:t>document</w:t>
       </w:r>
       <w:r>
         <w:rPr>
           <w:rFonts w:cstheme="majorHAnsi"/>
+          <w:sz w:val="20"/>
+          <w:szCs w:val="20"/>
         </w:rPr>
         <w:t xml:space="preserve"> includes a short description of the graduation project for my double degree at </w:t>
       </w:r>
       <w:r>
         <w:rPr>
           <w:rFonts w:cstheme="majorHAnsi"/>
+          <w:sz w:val="20"/>
+          <w:szCs w:val="20"/>
         </w:rPr>
         <w:t>th</w:t>
       </w:r>
       <w:r>
         <w:rPr>
           <w:rFonts w:cstheme="majorHAnsi"/>
+          <w:sz w:val="20"/>
+          <w:szCs w:val="20"/>
         </w:rPr>
         <w:t>e TU Delft. Combining both my maritime knowledge and computer science knowledge</w:t>
       </w:r>
       <w:r>
         <w:rPr>
           <w:rFonts w:cstheme="majorHAnsi"/>
+          <w:sz w:val="20"/>
+          <w:szCs w:val="20"/>
         </w:rPr>
         <w:t xml:space="preserve"> during a project at Damen Shipyards</w:t>
       </w:r>
       <w:r>
         <w:rPr>
           <w:rFonts w:cstheme="majorHAnsi"/>
+          <w:sz w:val="20"/>
+          <w:szCs w:val="20"/>
         </w:rPr>
         <w:t xml:space="preserve">. </w:t>
       </w:r>
       <w:r>
         <w:rPr>
           <w:rFonts w:cstheme="majorHAnsi"/>
-        </w:rPr>
-        <w:t>The project is worth 60 ECTS, of which 30 ECTS is common and 15 ECTS</w:t>
+          <w:sz w:val="20"/>
+          <w:szCs w:val="20"/>
+        </w:rPr>
+        <w:t xml:space="preserve">The project is worth 60 ECTS, of which 30 ECTS is </w:t>
       </w:r>
       <w:r>
         <w:rPr>
           <w:rFonts w:cstheme="majorHAnsi"/>
+          <w:sz w:val="20"/>
+          <w:szCs w:val="20"/>
+        </w:rPr>
+        <w:t>shared</w:t>
+      </w:r>
+      <w:r>
+        <w:rPr>
+          <w:rFonts w:cstheme="majorHAnsi"/>
+          <w:sz w:val="20"/>
+          <w:szCs w:val="20"/>
+        </w:rPr>
+        <w:t xml:space="preserve"> and 15 ECTS</w:t>
+      </w:r>
+      <w:r>
+        <w:rPr>
+          <w:rFonts w:cstheme="majorHAnsi"/>
+          <w:sz w:val="20"/>
+          <w:szCs w:val="20"/>
         </w:rPr>
         <w:t xml:space="preserve"> specifically</w:t>
       </w:r>
       <w:r>
         <w:rPr>
           <w:rFonts w:cstheme="majorHAnsi"/>
+          <w:sz w:val="20"/>
+          <w:szCs w:val="20"/>
         </w:rPr>
         <w:t xml:space="preserve"> per degree. The responsible supervisors at </w:t>
       </w:r>
       <w:r>
         <w:rPr>
           <w:rFonts w:cstheme="majorHAnsi"/>
+          <w:sz w:val="20"/>
+          <w:szCs w:val="20"/>
         </w:rPr>
         <w:t>the TU Delft</w:t>
       </w:r>
       <w:r>
         <w:rPr>
           <w:rFonts w:cstheme="majorHAnsi"/>
+          <w:sz w:val="20"/>
+          <w:szCs w:val="20"/>
         </w:rPr>
         <w:t xml:space="preserve"> are</w:t>
       </w:r>
       <w:r>
         <w:rPr>
           <w:rFonts w:cstheme="majorHAnsi"/>
+          <w:sz w:val="20"/>
+          <w:szCs w:val="20"/>
         </w:rPr>
         <w:t>:</w:t>
       </w:r>
@@ -228,62 +278,301 @@
     </w:p>
     <w:p>
       <w:pPr>
-        <w:tabs>
-          <w:tab w:val="left" w:pos="1276"/>
-          <w:tab w:val="left" w:pos="5670"/>
-        </w:tabs>
-        <w:rPr>
-          <w:rFonts w:asciiTheme="majorHAnsi" w:hAnsiTheme="majorHAnsi" w:cstheme="majorHAnsi"/>
-          <w:sz w:val="24"/>
-          <w:szCs w:val="24"/>
-        </w:rPr>
-      </w:pPr>
-      <w:r>
-        <w:rPr>
-          <w:rFonts w:asciiTheme="majorHAnsi" w:hAnsiTheme="majorHAnsi" w:cstheme="majorHAnsi"/>
-          <w:sz w:val="24"/>
-          <w:szCs w:val="24"/>
-        </w:rPr>
-        <w:tab/>
-        <w:t>Faculty of 3mE</w:t>
-      </w:r>
-      <w:r>
-        <w:rPr>
-          <w:rFonts w:asciiTheme="majorHAnsi" w:hAnsiTheme="majorHAnsi" w:cstheme="majorHAnsi"/>
-          <w:sz w:val="24"/>
-          <w:szCs w:val="24"/>
-        </w:rPr>
-        <w:tab/>
-        <w:t>Faculty of EEMCS</w:t>
+        <w:spacing w:before="240"/>
+        <w:rPr>
+          <w:rFonts w:asciiTheme="majorHAnsi" w:hAnsiTheme="majorHAnsi" w:cstheme="majorHAnsi"/>
+          <w:sz w:val="24"/>
+          <w:szCs w:val="24"/>
+        </w:rPr>
+      </w:pPr>
+      <w:r>
+        <w:rPr>
+          <w:rFonts w:asciiTheme="majorHAnsi" w:hAnsiTheme="majorHAnsi" w:cstheme="majorHAnsi"/>
+          <w:sz w:val="24"/>
+          <w:szCs w:val="24"/>
+        </w:rPr>
+        <w:t>Computer science becomes more relevant for the maritime industry, as more data is generated</w:t>
+      </w:r>
+      <w:r>
+        <w:rPr>
+          <w:rFonts w:asciiTheme="majorHAnsi" w:hAnsiTheme="majorHAnsi" w:cstheme="majorHAnsi"/>
+          <w:sz w:val="24"/>
+          <w:szCs w:val="24"/>
+        </w:rPr>
+        <w:t xml:space="preserve"> and stored. This involves </w:t>
+      </w:r>
+      <w:r>
+        <w:rPr>
+          <w:rFonts w:asciiTheme="majorHAnsi" w:hAnsiTheme="majorHAnsi" w:cstheme="majorHAnsi"/>
+          <w:sz w:val="24"/>
+          <w:szCs w:val="24"/>
+        </w:rPr>
+        <w:t>software a</w:t>
+      </w:r>
+      <w:r>
+        <w:rPr>
+          <w:rFonts w:asciiTheme="majorHAnsi" w:hAnsiTheme="majorHAnsi" w:cstheme="majorHAnsi"/>
+          <w:sz w:val="24"/>
+          <w:szCs w:val="24"/>
+        </w:rPr>
+        <w:t>rchitecture, testing</w:t>
+      </w:r>
+      <w:r>
+        <w:rPr>
+          <w:rFonts w:asciiTheme="majorHAnsi" w:hAnsiTheme="majorHAnsi" w:cstheme="majorHAnsi"/>
+          <w:sz w:val="24"/>
+          <w:szCs w:val="24"/>
+        </w:rPr>
+        <w:t xml:space="preserve"> and cyber security. But what interests me is how</w:t>
+      </w:r>
+      <w:r>
+        <w:rPr>
+          <w:rFonts w:asciiTheme="majorHAnsi" w:hAnsiTheme="majorHAnsi" w:cstheme="majorHAnsi"/>
+          <w:sz w:val="24"/>
+          <w:szCs w:val="24"/>
+        </w:rPr>
+        <w:t xml:space="preserve"> the developments really </w:t>
+      </w:r>
+      <w:r>
+        <w:rPr>
+          <w:rFonts w:asciiTheme="majorHAnsi" w:hAnsiTheme="majorHAnsi" w:cstheme="majorHAnsi"/>
+          <w:sz w:val="24"/>
+          <w:szCs w:val="24"/>
+        </w:rPr>
+        <w:t>support the desires</w:t>
+      </w:r>
+      <w:r>
+        <w:rPr>
+          <w:rFonts w:asciiTheme="majorHAnsi" w:hAnsiTheme="majorHAnsi" w:cstheme="majorHAnsi"/>
+          <w:sz w:val="24"/>
+          <w:szCs w:val="24"/>
+        </w:rPr>
+        <w:t xml:space="preserve"> and needs</w:t>
+      </w:r>
+      <w:r>
+        <w:rPr>
+          <w:rFonts w:asciiTheme="majorHAnsi" w:hAnsiTheme="majorHAnsi" w:cstheme="majorHAnsi"/>
+          <w:sz w:val="24"/>
+          <w:szCs w:val="24"/>
+        </w:rPr>
+        <w:t xml:space="preserve"> of the people using the software and data. Projects </w:t>
+      </w:r>
+      <w:r>
+        <w:rPr>
+          <w:rFonts w:asciiTheme="majorHAnsi" w:hAnsiTheme="majorHAnsi" w:cstheme="majorHAnsi"/>
+          <w:sz w:val="24"/>
+          <w:szCs w:val="24"/>
+        </w:rPr>
+        <w:t>driven by the combination of computer science and maritime technology</w:t>
+      </w:r>
+      <w:r>
+        <w:rPr>
+          <w:rFonts w:asciiTheme="majorHAnsi" w:hAnsiTheme="majorHAnsi" w:cstheme="majorHAnsi"/>
+          <w:sz w:val="24"/>
+          <w:szCs w:val="24"/>
+        </w:rPr>
+        <w:t xml:space="preserve"> are predictive maintenance, autonomous</w:t>
+      </w:r>
+      <w:r>
+        <w:rPr>
+          <w:rFonts w:asciiTheme="majorHAnsi" w:hAnsiTheme="majorHAnsi" w:cstheme="majorHAnsi"/>
+          <w:sz w:val="24"/>
+          <w:szCs w:val="24"/>
+        </w:rPr>
+        <w:t xml:space="preserve"> vessels, development of sales strategies, and the</w:t>
+      </w:r>
+      <w:r>
+        <w:rPr>
+          <w:rFonts w:asciiTheme="majorHAnsi" w:hAnsiTheme="majorHAnsi" w:cstheme="majorHAnsi"/>
+          <w:sz w:val="24"/>
+          <w:szCs w:val="24"/>
+        </w:rPr>
+        <w:t xml:space="preserve"> </w:t>
+      </w:r>
+      <w:r>
+        <w:rPr>
+          <w:rFonts w:asciiTheme="majorHAnsi" w:hAnsiTheme="majorHAnsi" w:cstheme="majorHAnsi"/>
+          <w:sz w:val="24"/>
+          <w:szCs w:val="24"/>
+        </w:rPr>
+        <w:t>generation of ship configurations</w:t>
+      </w:r>
+      <w:r>
+        <w:rPr>
+          <w:rFonts w:asciiTheme="majorHAnsi" w:hAnsiTheme="majorHAnsi" w:cstheme="majorHAnsi"/>
+          <w:sz w:val="24"/>
+          <w:szCs w:val="24"/>
+        </w:rPr>
+        <w:t xml:space="preserve">. </w:t>
       </w:r>
     </w:p>
     <w:p>
       <w:pPr>
-        <w:pStyle w:val="Subtitle"/>
-        <w:tabs>
-          <w:tab w:val="left" w:pos="5670"/>
-        </w:tabs>
-        <w:rPr>
-          <w:rFonts w:cstheme="majorHAnsi"/>
-        </w:rPr>
-      </w:pPr>
-      <w:r>
-        <w:rPr>
-          <w:rFonts w:cstheme="majorHAnsi"/>
-        </w:rPr>
-        <w:t>Ingmar Wever</w:t>
-      </w:r>
-      <w:r>
-        <w:rPr>
-          <w:rFonts w:cstheme="majorHAnsi"/>
-        </w:rPr>
-        <w:br/>
-      </w:r>
-      <w:r>
-        <w:rPr>
-          <w:rFonts w:cstheme="majorHAnsi"/>
-        </w:rPr>
-        <w:t>4161041</w:t>
+        <w:rPr>
+          <w:rFonts w:asciiTheme="majorHAnsi" w:hAnsiTheme="majorHAnsi" w:cstheme="majorHAnsi"/>
+          <w:sz w:val="24"/>
+          <w:szCs w:val="24"/>
+        </w:rPr>
+      </w:pPr>
+      <w:r>
+        <w:rPr>
+          <w:rFonts w:asciiTheme="majorHAnsi" w:hAnsiTheme="majorHAnsi" w:cstheme="majorHAnsi"/>
+          <w:sz w:val="24"/>
+          <w:szCs w:val="24"/>
+        </w:rPr>
+        <w:t xml:space="preserve">Research will be </w:t>
+      </w:r>
+      <w:r>
+        <w:rPr>
+          <w:rFonts w:asciiTheme="majorHAnsi" w:hAnsiTheme="majorHAnsi" w:cstheme="majorHAnsi"/>
+          <w:sz w:val="24"/>
+          <w:szCs w:val="24"/>
+        </w:rPr>
+        <w:t>conducted in a form where:</w:t>
+      </w:r>
+      <w:r>
+        <w:rPr>
+          <w:rFonts w:asciiTheme="majorHAnsi" w:hAnsiTheme="majorHAnsi" w:cstheme="majorHAnsi"/>
+          <w:sz w:val="24"/>
+          <w:szCs w:val="24"/>
+        </w:rPr>
+        <w:t xml:space="preserve"> </w:t>
+      </w:r>
+      <w:r>
+        <w:rPr>
+          <w:rFonts w:asciiTheme="majorHAnsi" w:hAnsiTheme="majorHAnsi" w:cstheme="majorHAnsi"/>
+          <w:sz w:val="24"/>
+          <w:szCs w:val="24"/>
+        </w:rPr>
+        <w:t xml:space="preserve">Available </w:t>
+      </w:r>
+      <w:r>
+        <w:rPr>
+          <w:rFonts w:asciiTheme="majorHAnsi" w:hAnsiTheme="majorHAnsi" w:cstheme="majorHAnsi"/>
+          <w:sz w:val="24"/>
+          <w:szCs w:val="24"/>
+        </w:rPr>
+        <w:t>information</w:t>
+      </w:r>
+      <w:r>
+        <w:rPr>
+          <w:rFonts w:asciiTheme="majorHAnsi" w:hAnsiTheme="majorHAnsi" w:cstheme="majorHAnsi"/>
+          <w:sz w:val="24"/>
+          <w:szCs w:val="24"/>
+        </w:rPr>
+        <w:t xml:space="preserve"> </w:t>
+      </w:r>
+      <w:r>
+        <w:rPr>
+          <w:rFonts w:asciiTheme="majorHAnsi" w:hAnsiTheme="majorHAnsi" w:cstheme="majorHAnsi"/>
+          <w:sz w:val="24"/>
+          <w:szCs w:val="24"/>
+        </w:rPr>
+        <w:t xml:space="preserve">for a </w:t>
+      </w:r>
+      <w:r>
+        <w:rPr>
+          <w:rFonts w:asciiTheme="majorHAnsi" w:hAnsiTheme="majorHAnsi" w:cstheme="majorHAnsi"/>
+          <w:sz w:val="24"/>
+          <w:szCs w:val="24"/>
+        </w:rPr>
+        <w:t xml:space="preserve">specific </w:t>
+      </w:r>
+      <w:r>
+        <w:rPr>
+          <w:rFonts w:asciiTheme="majorHAnsi" w:hAnsiTheme="majorHAnsi" w:cstheme="majorHAnsi"/>
+          <w:sz w:val="24"/>
+          <w:szCs w:val="24"/>
+        </w:rPr>
+        <w:t>case</w:t>
+      </w:r>
+      <w:r>
+        <w:rPr>
+          <w:rFonts w:asciiTheme="majorHAnsi" w:hAnsiTheme="majorHAnsi" w:cstheme="majorHAnsi"/>
+          <w:sz w:val="24"/>
+          <w:szCs w:val="24"/>
+        </w:rPr>
+        <w:t xml:space="preserve"> is mapped</w:t>
+      </w:r>
+      <w:r>
+        <w:rPr>
+          <w:rFonts w:asciiTheme="majorHAnsi" w:hAnsiTheme="majorHAnsi" w:cstheme="majorHAnsi"/>
+          <w:sz w:val="24"/>
+          <w:szCs w:val="24"/>
+        </w:rPr>
+        <w:t>,</w:t>
+      </w:r>
+      <w:r>
+        <w:rPr>
+          <w:rFonts w:asciiTheme="majorHAnsi" w:hAnsiTheme="majorHAnsi" w:cstheme="majorHAnsi"/>
+          <w:sz w:val="24"/>
+          <w:szCs w:val="24"/>
+        </w:rPr>
+        <w:t xml:space="preserve"> </w:t>
+      </w:r>
+      <w:r>
+        <w:rPr>
+          <w:rFonts w:asciiTheme="majorHAnsi" w:hAnsiTheme="majorHAnsi" w:cstheme="majorHAnsi"/>
+          <w:sz w:val="24"/>
+          <w:szCs w:val="24"/>
+        </w:rPr>
+        <w:t>insight is acquired in collecting the data</w:t>
+      </w:r>
+      <w:r>
+        <w:rPr>
+          <w:rFonts w:asciiTheme="majorHAnsi" w:hAnsiTheme="majorHAnsi" w:cstheme="majorHAnsi"/>
+          <w:sz w:val="24"/>
+          <w:szCs w:val="24"/>
+        </w:rPr>
+        <w:t xml:space="preserve">, </w:t>
+      </w:r>
+      <w:r>
+        <w:rPr>
+          <w:rFonts w:asciiTheme="majorHAnsi" w:hAnsiTheme="majorHAnsi" w:cstheme="majorHAnsi"/>
+          <w:sz w:val="24"/>
+          <w:szCs w:val="24"/>
+        </w:rPr>
+        <w:t xml:space="preserve">how to store </w:t>
+      </w:r>
+      <w:r>
+        <w:rPr>
+          <w:rFonts w:asciiTheme="majorHAnsi" w:hAnsiTheme="majorHAnsi" w:cstheme="majorHAnsi"/>
+          <w:sz w:val="24"/>
+          <w:szCs w:val="24"/>
+        </w:rPr>
+        <w:t xml:space="preserve">the data </w:t>
+      </w:r>
+      <w:r>
+        <w:rPr>
+          <w:rFonts w:asciiTheme="majorHAnsi" w:hAnsiTheme="majorHAnsi" w:cstheme="majorHAnsi"/>
+          <w:sz w:val="24"/>
+          <w:szCs w:val="24"/>
+        </w:rPr>
+        <w:t xml:space="preserve">and finally </w:t>
+      </w:r>
+      <w:r>
+        <w:rPr>
+          <w:rFonts w:asciiTheme="majorHAnsi" w:hAnsiTheme="majorHAnsi" w:cstheme="majorHAnsi"/>
+          <w:sz w:val="24"/>
+          <w:szCs w:val="24"/>
+        </w:rPr>
+        <w:t>how to use the data</w:t>
+      </w:r>
+      <w:r>
+        <w:rPr>
+          <w:rFonts w:asciiTheme="majorHAnsi" w:hAnsiTheme="majorHAnsi" w:cstheme="majorHAnsi"/>
+          <w:sz w:val="24"/>
+          <w:szCs w:val="24"/>
+        </w:rPr>
+        <w:t>.</w:t>
+      </w:r>
+      <w:r>
+        <w:rPr>
+          <w:rFonts w:asciiTheme="majorHAnsi" w:hAnsiTheme="majorHAnsi" w:cstheme="majorHAnsi"/>
+          <w:sz w:val="24"/>
+          <w:szCs w:val="24"/>
+        </w:rPr>
+        <w:t xml:space="preserve"> </w:t>
       </w:r>
     </w:p>
     <w:p>
@@ -300,79 +589,103 @@
           <w:sz w:val="24"/>
           <w:szCs w:val="24"/>
         </w:rPr>
-        <w:t>Computer science becomes more relevant for the maritime industry, as more data is generated</w:t>
-      </w:r>
-      <w:r>
-        <w:rPr>
-          <w:rFonts w:asciiTheme="majorHAnsi" w:hAnsiTheme="majorHAnsi" w:cstheme="majorHAnsi"/>
-          <w:sz w:val="24"/>
-          <w:szCs w:val="24"/>
-        </w:rPr>
-        <w:t xml:space="preserve"> and stored. This involves </w:t>
-      </w:r>
-      <w:r>
-        <w:rPr>
-          <w:rFonts w:asciiTheme="majorHAnsi" w:hAnsiTheme="majorHAnsi" w:cstheme="majorHAnsi"/>
-          <w:sz w:val="24"/>
-          <w:szCs w:val="24"/>
-        </w:rPr>
-        <w:t>software a</w:t>
-      </w:r>
-      <w:r>
-        <w:rPr>
-          <w:rFonts w:asciiTheme="majorHAnsi" w:hAnsiTheme="majorHAnsi" w:cstheme="majorHAnsi"/>
-          <w:sz w:val="24"/>
-          <w:szCs w:val="24"/>
-        </w:rPr>
-        <w:t>rchitecture, testing</w:t>
-      </w:r>
-      <w:r>
-        <w:rPr>
-          <w:rFonts w:asciiTheme="majorHAnsi" w:hAnsiTheme="majorHAnsi" w:cstheme="majorHAnsi"/>
-          <w:sz w:val="24"/>
-          <w:szCs w:val="24"/>
-        </w:rPr>
-        <w:t xml:space="preserve"> and cyber security. But what interests me is how</w:t>
-      </w:r>
-      <w:r>
-        <w:rPr>
-          <w:rFonts w:asciiTheme="majorHAnsi" w:hAnsiTheme="majorHAnsi" w:cstheme="majorHAnsi"/>
-          <w:sz w:val="24"/>
-          <w:szCs w:val="24"/>
-        </w:rPr>
-        <w:t xml:space="preserve"> the developments really </w:t>
-      </w:r>
-      <w:r>
-        <w:rPr>
-          <w:rFonts w:asciiTheme="majorHAnsi" w:hAnsiTheme="majorHAnsi" w:cstheme="majorHAnsi"/>
-          <w:sz w:val="24"/>
-          <w:szCs w:val="24"/>
-        </w:rPr>
-        <w:t>support the desires</w:t>
-      </w:r>
-      <w:r>
-        <w:rPr>
-          <w:rFonts w:asciiTheme="majorHAnsi" w:hAnsiTheme="majorHAnsi" w:cstheme="majorHAnsi"/>
-          <w:sz w:val="24"/>
-          <w:szCs w:val="24"/>
-        </w:rPr>
-        <w:t xml:space="preserve"> and needs</w:t>
-      </w:r>
-      <w:r>
-        <w:rPr>
-          <w:rFonts w:asciiTheme="majorHAnsi" w:hAnsiTheme="majorHAnsi" w:cstheme="majorHAnsi"/>
-          <w:sz w:val="24"/>
-          <w:szCs w:val="24"/>
-        </w:rPr>
-        <w:t xml:space="preserve"> of the people using the software and data. Projects relevant in the nearby future are predictive maintenance, autonomous</w:t>
-      </w:r>
-      <w:r>
-        <w:rPr>
-          <w:rFonts w:asciiTheme="majorHAnsi" w:hAnsiTheme="majorHAnsi" w:cstheme="majorHAnsi"/>
-          <w:sz w:val="24"/>
-          <w:szCs w:val="24"/>
-        </w:rPr>
-        <w:t xml:space="preserve"> vessels, development of sales strategies, and the</w:t>
+        <w:t>T</w:t>
+      </w:r>
+      <w:r>
+        <w:rPr>
+          <w:rFonts w:asciiTheme="majorHAnsi" w:hAnsiTheme="majorHAnsi" w:cstheme="majorHAnsi"/>
+          <w:sz w:val="24"/>
+          <w:szCs w:val="24"/>
+        </w:rPr>
+        <w:t>h</w:t>
+      </w:r>
+      <w:r>
+        <w:rPr>
+          <w:rFonts w:asciiTheme="majorHAnsi" w:hAnsiTheme="majorHAnsi" w:cstheme="majorHAnsi"/>
+          <w:sz w:val="24"/>
+          <w:szCs w:val="24"/>
+        </w:rPr>
+        <w:t xml:space="preserve">is </w:t>
+      </w:r>
+      <w:r>
+        <w:rPr>
+          <w:rFonts w:asciiTheme="majorHAnsi" w:hAnsiTheme="majorHAnsi" w:cstheme="majorHAnsi"/>
+          <w:sz w:val="24"/>
+          <w:szCs w:val="24"/>
+        </w:rPr>
+        <w:t>specific</w:t>
+      </w:r>
+      <w:r>
+        <w:rPr>
+          <w:rFonts w:asciiTheme="majorHAnsi" w:hAnsiTheme="majorHAnsi" w:cstheme="majorHAnsi"/>
+          <w:sz w:val="24"/>
+          <w:szCs w:val="24"/>
+        </w:rPr>
+        <w:t xml:space="preserve"> project</w:t>
+      </w:r>
+      <w:r>
+        <w:rPr>
+          <w:rFonts w:asciiTheme="majorHAnsi" w:hAnsiTheme="majorHAnsi" w:cstheme="majorHAnsi"/>
+          <w:sz w:val="24"/>
+          <w:szCs w:val="24"/>
+        </w:rPr>
+        <w:t xml:space="preserve">, </w:t>
+      </w:r>
+      <w:r>
+        <w:rPr>
+          <w:rFonts w:asciiTheme="majorHAnsi" w:hAnsiTheme="majorHAnsi" w:cstheme="majorHAnsi"/>
+          <w:sz w:val="24"/>
+          <w:szCs w:val="24"/>
+        </w:rPr>
+        <w:t xml:space="preserve">will </w:t>
+      </w:r>
+      <w:r>
+        <w:rPr>
+          <w:rFonts w:asciiTheme="majorHAnsi" w:hAnsiTheme="majorHAnsi" w:cstheme="majorHAnsi"/>
+          <w:sz w:val="24"/>
+          <w:szCs w:val="24"/>
+        </w:rPr>
+        <w:t xml:space="preserve">first </w:t>
+      </w:r>
+      <w:r>
+        <w:rPr>
+          <w:rFonts w:asciiTheme="majorHAnsi" w:hAnsiTheme="majorHAnsi" w:cstheme="majorHAnsi"/>
+          <w:sz w:val="24"/>
+          <w:szCs w:val="24"/>
+        </w:rPr>
+        <w:t>consider</w:t>
+      </w:r>
+      <w:r>
+        <w:rPr>
+          <w:rFonts w:asciiTheme="majorHAnsi" w:hAnsiTheme="majorHAnsi" w:cstheme="majorHAnsi"/>
+          <w:sz w:val="24"/>
+          <w:szCs w:val="24"/>
+        </w:rPr>
+        <w:t xml:space="preserve"> a</w:t>
+      </w:r>
+      <w:r>
+        <w:rPr>
+          <w:rFonts w:asciiTheme="majorHAnsi" w:hAnsiTheme="majorHAnsi" w:cstheme="majorHAnsi"/>
+          <w:sz w:val="24"/>
+          <w:szCs w:val="24"/>
+        </w:rPr>
+        <w:t>nd determine all relevant variables in a</w:t>
+      </w:r>
+      <w:r>
+        <w:rPr>
+          <w:rFonts w:asciiTheme="majorHAnsi" w:hAnsiTheme="majorHAnsi" w:cstheme="majorHAnsi"/>
+          <w:sz w:val="24"/>
+          <w:szCs w:val="24"/>
+        </w:rPr>
+        <w:t xml:space="preserve"> specific </w:t>
+      </w:r>
+      <w:r>
+        <w:rPr>
+          <w:rFonts w:asciiTheme="majorHAnsi" w:hAnsiTheme="majorHAnsi" w:cstheme="majorHAnsi"/>
+          <w:sz w:val="24"/>
+          <w:szCs w:val="24"/>
+        </w:rPr>
+        <w:t>use case.</w:t>
       </w:r>
       <w:r>
         <w:rPr>
@@ -388,305 +701,31 @@
           <w:sz w:val="24"/>
           <w:szCs w:val="24"/>
         </w:rPr>
-        <w:t>generation of ship configurations</w:t>
-      </w:r>
-      <w:r>
-        <w:rPr>
-          <w:rFonts w:asciiTheme="majorHAnsi" w:hAnsiTheme="majorHAnsi" w:cstheme="majorHAnsi"/>
-          <w:sz w:val="24"/>
-          <w:szCs w:val="24"/>
-        </w:rPr>
-        <w:t xml:space="preserve">. </w:t>
-      </w:r>
-    </w:p>
-    <w:p>
-      <w:pPr>
-        <w:rPr>
-          <w:rFonts w:asciiTheme="majorHAnsi" w:hAnsiTheme="majorHAnsi" w:cstheme="majorHAnsi"/>
-          <w:sz w:val="24"/>
-          <w:szCs w:val="24"/>
-        </w:rPr>
-      </w:pPr>
-      <w:r>
-        <w:rPr>
-          <w:rFonts w:asciiTheme="majorHAnsi" w:hAnsiTheme="majorHAnsi" w:cstheme="majorHAnsi"/>
-          <w:sz w:val="24"/>
-          <w:szCs w:val="24"/>
-        </w:rPr>
-        <w:t xml:space="preserve">Research will be </w:t>
-      </w:r>
-      <w:r>
-        <w:rPr>
-          <w:rFonts w:asciiTheme="majorHAnsi" w:hAnsiTheme="majorHAnsi" w:cstheme="majorHAnsi"/>
-          <w:sz w:val="24"/>
-          <w:szCs w:val="24"/>
-        </w:rPr>
-        <w:t>conducted in a form where:</w:t>
-      </w:r>
-      <w:r>
-        <w:rPr>
-          <w:rFonts w:asciiTheme="majorHAnsi" w:hAnsiTheme="majorHAnsi" w:cstheme="majorHAnsi"/>
-          <w:sz w:val="24"/>
-          <w:szCs w:val="24"/>
-        </w:rPr>
-        <w:t xml:space="preserve"> </w:t>
-      </w:r>
-      <w:r>
-        <w:rPr>
-          <w:rFonts w:asciiTheme="majorHAnsi" w:hAnsiTheme="majorHAnsi" w:cstheme="majorHAnsi"/>
-          <w:sz w:val="24"/>
-          <w:szCs w:val="24"/>
-        </w:rPr>
-        <w:t xml:space="preserve">Available </w:t>
-      </w:r>
-      <w:r>
-        <w:rPr>
-          <w:rFonts w:asciiTheme="majorHAnsi" w:hAnsiTheme="majorHAnsi" w:cstheme="majorHAnsi"/>
-          <w:sz w:val="24"/>
-          <w:szCs w:val="24"/>
-        </w:rPr>
-        <w:t>information</w:t>
-      </w:r>
-      <w:r>
-        <w:rPr>
-          <w:rFonts w:asciiTheme="majorHAnsi" w:hAnsiTheme="majorHAnsi" w:cstheme="majorHAnsi"/>
-          <w:sz w:val="24"/>
-          <w:szCs w:val="24"/>
-        </w:rPr>
-        <w:t xml:space="preserve"> </w:t>
-      </w:r>
-      <w:r>
-        <w:rPr>
-          <w:rFonts w:asciiTheme="majorHAnsi" w:hAnsiTheme="majorHAnsi" w:cstheme="majorHAnsi"/>
-          <w:sz w:val="24"/>
-          <w:szCs w:val="24"/>
-        </w:rPr>
-        <w:t xml:space="preserve">for a </w:t>
-      </w:r>
-      <w:r>
-        <w:rPr>
-          <w:rFonts w:asciiTheme="majorHAnsi" w:hAnsiTheme="majorHAnsi" w:cstheme="majorHAnsi"/>
-          <w:sz w:val="24"/>
-          <w:szCs w:val="24"/>
-        </w:rPr>
-        <w:t xml:space="preserve">specific </w:t>
-      </w:r>
-      <w:r>
-        <w:rPr>
-          <w:rFonts w:asciiTheme="majorHAnsi" w:hAnsiTheme="majorHAnsi" w:cstheme="majorHAnsi"/>
-          <w:sz w:val="24"/>
-          <w:szCs w:val="24"/>
-        </w:rPr>
-        <w:t>case</w:t>
-      </w:r>
-      <w:r>
-        <w:rPr>
-          <w:rFonts w:asciiTheme="majorHAnsi" w:hAnsiTheme="majorHAnsi" w:cstheme="majorHAnsi"/>
-          <w:sz w:val="24"/>
-          <w:szCs w:val="24"/>
-        </w:rPr>
-        <w:t xml:space="preserve"> is mapped</w:t>
-      </w:r>
-      <w:r>
-        <w:rPr>
-          <w:rFonts w:asciiTheme="majorHAnsi" w:hAnsiTheme="majorHAnsi" w:cstheme="majorHAnsi"/>
-          <w:sz w:val="24"/>
-          <w:szCs w:val="24"/>
-        </w:rPr>
-        <w:t>,</w:t>
-      </w:r>
-      <w:r>
-        <w:rPr>
-          <w:rFonts w:asciiTheme="majorHAnsi" w:hAnsiTheme="majorHAnsi" w:cstheme="majorHAnsi"/>
-          <w:sz w:val="24"/>
-          <w:szCs w:val="24"/>
-        </w:rPr>
-        <w:t xml:space="preserve"> </w:t>
-      </w:r>
-      <w:r>
-        <w:rPr>
-          <w:rFonts w:asciiTheme="majorHAnsi" w:hAnsiTheme="majorHAnsi" w:cstheme="majorHAnsi"/>
-          <w:sz w:val="24"/>
-          <w:szCs w:val="24"/>
-        </w:rPr>
-        <w:t>insight is acquired in collecting the data</w:t>
-      </w:r>
-      <w:r>
-        <w:rPr>
-          <w:rFonts w:asciiTheme="majorHAnsi" w:hAnsiTheme="majorHAnsi" w:cstheme="majorHAnsi"/>
-          <w:sz w:val="24"/>
-          <w:szCs w:val="24"/>
-        </w:rPr>
-        <w:t xml:space="preserve">, </w:t>
-      </w:r>
-      <w:r>
-        <w:rPr>
-          <w:rFonts w:asciiTheme="majorHAnsi" w:hAnsiTheme="majorHAnsi" w:cstheme="majorHAnsi"/>
-          <w:sz w:val="24"/>
-          <w:szCs w:val="24"/>
-        </w:rPr>
-        <w:t xml:space="preserve">how to store </w:t>
-      </w:r>
-      <w:r>
-        <w:rPr>
-          <w:rFonts w:asciiTheme="majorHAnsi" w:hAnsiTheme="majorHAnsi" w:cstheme="majorHAnsi"/>
-          <w:sz w:val="24"/>
-          <w:szCs w:val="24"/>
-        </w:rPr>
-        <w:t xml:space="preserve">the data </w:t>
-      </w:r>
-      <w:r>
-        <w:rPr>
-          <w:rFonts w:asciiTheme="majorHAnsi" w:hAnsiTheme="majorHAnsi" w:cstheme="majorHAnsi"/>
-          <w:sz w:val="24"/>
-          <w:szCs w:val="24"/>
-        </w:rPr>
-        <w:t xml:space="preserve">and finally </w:t>
-      </w:r>
-      <w:r>
-        <w:rPr>
-          <w:rFonts w:asciiTheme="majorHAnsi" w:hAnsiTheme="majorHAnsi" w:cstheme="majorHAnsi"/>
-          <w:sz w:val="24"/>
-          <w:szCs w:val="24"/>
-        </w:rPr>
-        <w:t>how to use the data</w:t>
-      </w:r>
-      <w:r>
-        <w:rPr>
-          <w:rFonts w:asciiTheme="majorHAnsi" w:hAnsiTheme="majorHAnsi" w:cstheme="majorHAnsi"/>
-          <w:sz w:val="24"/>
-          <w:szCs w:val="24"/>
-        </w:rPr>
-        <w:t>.</w:t>
-      </w:r>
-      <w:r>
-        <w:rPr>
-          <w:rFonts w:asciiTheme="majorHAnsi" w:hAnsiTheme="majorHAnsi" w:cstheme="majorHAnsi"/>
-          <w:sz w:val="24"/>
-          <w:szCs w:val="24"/>
-        </w:rPr>
-        <w:t xml:space="preserve"> </w:t>
-      </w:r>
-    </w:p>
-    <w:p>
-      <w:pPr>
-        <w:rPr>
-          <w:rFonts w:asciiTheme="majorHAnsi" w:hAnsiTheme="majorHAnsi" w:cstheme="majorHAnsi"/>
-          <w:sz w:val="24"/>
-          <w:szCs w:val="24"/>
-        </w:rPr>
-      </w:pPr>
-      <w:r>
-        <w:rPr>
-          <w:rFonts w:asciiTheme="majorHAnsi" w:hAnsiTheme="majorHAnsi" w:cstheme="majorHAnsi"/>
-          <w:sz w:val="24"/>
-          <w:szCs w:val="24"/>
-        </w:rPr>
-        <w:t>T</w:t>
-      </w:r>
-      <w:r>
-        <w:rPr>
-          <w:rFonts w:asciiTheme="majorHAnsi" w:hAnsiTheme="majorHAnsi" w:cstheme="majorHAnsi"/>
-          <w:sz w:val="24"/>
-          <w:szCs w:val="24"/>
-        </w:rPr>
-        <w:t>h</w:t>
-      </w:r>
-      <w:r>
-        <w:rPr>
-          <w:rFonts w:asciiTheme="majorHAnsi" w:hAnsiTheme="majorHAnsi" w:cstheme="majorHAnsi"/>
-          <w:sz w:val="24"/>
-          <w:szCs w:val="24"/>
-        </w:rPr>
-        <w:t xml:space="preserve">is </w:t>
-      </w:r>
-      <w:r>
-        <w:rPr>
-          <w:rFonts w:asciiTheme="majorHAnsi" w:hAnsiTheme="majorHAnsi" w:cstheme="majorHAnsi"/>
-          <w:sz w:val="24"/>
-          <w:szCs w:val="24"/>
-        </w:rPr>
-        <w:t>specific</w:t>
-      </w:r>
-      <w:r>
-        <w:rPr>
-          <w:rFonts w:asciiTheme="majorHAnsi" w:hAnsiTheme="majorHAnsi" w:cstheme="majorHAnsi"/>
-          <w:sz w:val="24"/>
-          <w:szCs w:val="24"/>
-        </w:rPr>
-        <w:t xml:space="preserve"> project</w:t>
-      </w:r>
-      <w:r>
-        <w:rPr>
-          <w:rFonts w:asciiTheme="majorHAnsi" w:hAnsiTheme="majorHAnsi" w:cstheme="majorHAnsi"/>
-          <w:sz w:val="24"/>
-          <w:szCs w:val="24"/>
-        </w:rPr>
-        <w:t xml:space="preserve">, </w:t>
-      </w:r>
-      <w:r>
-        <w:rPr>
-          <w:rFonts w:asciiTheme="majorHAnsi" w:hAnsiTheme="majorHAnsi" w:cstheme="majorHAnsi"/>
-          <w:sz w:val="24"/>
-          <w:szCs w:val="24"/>
-        </w:rPr>
-        <w:t xml:space="preserve">will </w:t>
-      </w:r>
-      <w:r>
-        <w:rPr>
-          <w:rFonts w:asciiTheme="majorHAnsi" w:hAnsiTheme="majorHAnsi" w:cstheme="majorHAnsi"/>
-          <w:sz w:val="24"/>
-          <w:szCs w:val="24"/>
-        </w:rPr>
-        <w:t xml:space="preserve">first </w:t>
-      </w:r>
-      <w:r>
-        <w:rPr>
-          <w:rFonts w:asciiTheme="majorHAnsi" w:hAnsiTheme="majorHAnsi" w:cstheme="majorHAnsi"/>
-          <w:sz w:val="24"/>
-          <w:szCs w:val="24"/>
-        </w:rPr>
-        <w:t>consider</w:t>
-      </w:r>
-      <w:r>
-        <w:rPr>
-          <w:rFonts w:asciiTheme="majorHAnsi" w:hAnsiTheme="majorHAnsi" w:cstheme="majorHAnsi"/>
-          <w:sz w:val="24"/>
-          <w:szCs w:val="24"/>
-        </w:rPr>
-        <w:t xml:space="preserve"> a</w:t>
-      </w:r>
-      <w:r>
-        <w:rPr>
-          <w:rFonts w:asciiTheme="majorHAnsi" w:hAnsiTheme="majorHAnsi" w:cstheme="majorHAnsi"/>
-          <w:sz w:val="24"/>
-          <w:szCs w:val="24"/>
-        </w:rPr>
-        <w:t xml:space="preserve"> specific </w:t>
-      </w:r>
-      <w:r>
-        <w:rPr>
-          <w:rFonts w:asciiTheme="majorHAnsi" w:hAnsiTheme="majorHAnsi" w:cstheme="majorHAnsi"/>
-          <w:sz w:val="24"/>
-          <w:szCs w:val="24"/>
-        </w:rPr>
-        <w:t>use case.</w:t>
-      </w:r>
-      <w:r>
-        <w:rPr>
-          <w:rFonts w:asciiTheme="majorHAnsi" w:hAnsiTheme="majorHAnsi" w:cstheme="majorHAnsi"/>
-          <w:sz w:val="24"/>
-          <w:szCs w:val="24"/>
-        </w:rPr>
-        <w:t xml:space="preserve"> </w:t>
-      </w:r>
-      <w:r>
-        <w:rPr>
-          <w:rFonts w:asciiTheme="majorHAnsi" w:hAnsiTheme="majorHAnsi" w:cstheme="majorHAnsi"/>
-          <w:sz w:val="24"/>
-          <w:szCs w:val="24"/>
-        </w:rPr>
-        <w:t xml:space="preserve">Extending the tool further depending on the availability of time. To guide this process </w:t>
+        <w:t xml:space="preserve">Followed by a generalisation which can be used in a </w:t>
+      </w:r>
+      <w:r>
+        <w:rPr>
+          <w:rFonts w:asciiTheme="majorHAnsi" w:hAnsiTheme="majorHAnsi" w:cstheme="majorHAnsi"/>
+          <w:sz w:val="24"/>
+          <w:szCs w:val="24"/>
+        </w:rPr>
+        <w:t>tool</w:t>
+      </w:r>
+      <w:r>
+        <w:rPr>
+          <w:rFonts w:asciiTheme="majorHAnsi" w:hAnsiTheme="majorHAnsi" w:cstheme="majorHAnsi"/>
+          <w:sz w:val="24"/>
+          <w:szCs w:val="24"/>
+        </w:rPr>
+        <w:t xml:space="preserve">. This will be done in a iterative process which depends </w:t>
+      </w:r>
+      <w:r>
+        <w:rPr>
+          <w:rFonts w:asciiTheme="majorHAnsi" w:hAnsiTheme="majorHAnsi" w:cstheme="majorHAnsi"/>
+          <w:sz w:val="24"/>
+          <w:szCs w:val="24"/>
+        </w:rPr>
+        <w:t xml:space="preserve">on the availability of time. To guide this process </w:t>
       </w:r>
       <w:r>
         <w:rPr>
@@ -1137,6 +1176,16 @@
         </w:rPr>
         <w:t>.</w:t>
       </w:r>
+      <w:r>
+        <w:rPr>
+          <w:rFonts w:asciiTheme="majorHAnsi" w:hAnsiTheme="majorHAnsi" w:cstheme="majorHAnsi"/>
+          <w:sz w:val="24"/>
+          <w:szCs w:val="24"/>
+        </w:rPr>
+        <w:t xml:space="preserve"> Leading up to a final design for an interaction design pattern.</w:t>
+      </w:r>
+      <w:bookmarkStart w:id="0" w:name="_GoBack"/>
+      <w:bookmarkEnd w:id="0"/>
     </w:p>
     <w:p>
       <w:pPr>
@@ -1226,17 +1275,7 @@
           <w:sz w:val="24"/>
           <w:szCs w:val="24"/>
         </w:rPr>
-        <w:t>look at more use cases for the comparison method use</w:t>
-      </w:r>
-      <w:bookmarkStart w:id="0" w:name="_GoBack"/>
-      <w:bookmarkEnd w:id="0"/>
-      <w:r>
-        <w:rPr>
-          <w:rFonts w:asciiTheme="majorHAnsi" w:hAnsiTheme="majorHAnsi" w:cstheme="majorHAnsi"/>
-          <w:sz w:val="24"/>
-          <w:szCs w:val="24"/>
-        </w:rPr>
-        <w:t>d</w:t>
+        <w:t>look at more use cases for the comparison method used</w:t>
       </w:r>
       <w:r>
         <w:rPr>
@@ -4068,7 +4107,7 @@
 </file>
 
 <file path=customXml/itemProps1.xml><?xml version="1.0" encoding="utf-8"?>
-<ds:datastoreItem xmlns:ds="http://schemas.openxmlformats.org/officeDocument/2006/customXml" ds:itemID="{C46608CB-0E56-4401-BD6D-72EE51DABA20}">
+<ds:datastoreItem xmlns:ds="http://schemas.openxmlformats.org/officeDocument/2006/customXml" ds:itemID="{10532A31-F06A-47FB-B084-AD620FB377A7}">
   <ds:schemaRefs>
     <ds:schemaRef ds:uri="http://schemas.openxmlformats.org/officeDocument/2006/bibliography"/>
   </ds:schemaRefs>

</xml_diff>

<commit_message>
new project description with insights from Damen
</commit_message>
<xml_diff>
--- a/Graduation project.docx
+++ b/Graduation project.docx
@@ -1184,123 +1184,749 @@
         </w:rPr>
         <w:t xml:space="preserve"> Leading up to a final design for an interaction design pattern.</w:t>
       </w:r>
+    </w:p>
+    <w:p>
+      <w:pPr>
+        <w:rPr>
+          <w:rFonts w:asciiTheme="majorHAnsi" w:hAnsiTheme="majorHAnsi" w:cstheme="majorHAnsi"/>
+          <w:sz w:val="24"/>
+          <w:szCs w:val="24"/>
+        </w:rPr>
+      </w:pPr>
+      <w:r>
+        <w:rPr>
+          <w:rFonts w:asciiTheme="majorHAnsi" w:hAnsiTheme="majorHAnsi" w:cstheme="majorHAnsi"/>
+          <w:sz w:val="24"/>
+          <w:szCs w:val="24"/>
+        </w:rPr>
+        <w:t xml:space="preserve">The maritime technology part will be related to the models behind the tool. </w:t>
+      </w:r>
+      <w:r>
+        <w:rPr>
+          <w:rFonts w:asciiTheme="majorHAnsi" w:hAnsiTheme="majorHAnsi" w:cstheme="majorHAnsi"/>
+          <w:sz w:val="24"/>
+          <w:szCs w:val="24"/>
+        </w:rPr>
+        <w:t xml:space="preserve">Having a good model for the warning domain around a vessel will help to improve AIS warning systems currently used, and the models are needed for the development of autonomous vessels. Different properties will be considered, including their impact on the final warning domain. </w:t>
+      </w:r>
+      <w:r>
+        <w:rPr>
+          <w:rFonts w:asciiTheme="majorHAnsi" w:hAnsiTheme="majorHAnsi" w:cstheme="majorHAnsi"/>
+          <w:vanish/>
+          <w:sz w:val="24"/>
+          <w:szCs w:val="24"/>
+        </w:rPr>
+        <w:t>The warning domai</w:t>
+      </w:r>
+      <w:r>
+        <w:rPr>
+          <w:rFonts w:asciiTheme="majorHAnsi" w:hAnsiTheme="majorHAnsi" w:cstheme="majorHAnsi"/>
+          <w:vanish/>
+          <w:sz w:val="24"/>
+          <w:szCs w:val="24"/>
+        </w:rPr>
+        <w:t xml:space="preserve">Many feautres of the different </w:t>
+      </w:r>
+      <w:r>
+        <w:rPr>
+          <w:rFonts w:asciiTheme="majorHAnsi" w:hAnsiTheme="majorHAnsi" w:cstheme="majorHAnsi"/>
+          <w:sz w:val="24"/>
+          <w:szCs w:val="24"/>
+        </w:rPr>
+        <w:t xml:space="preserve">Depending on </w:t>
+      </w:r>
+      <w:r>
+        <w:rPr>
+          <w:rFonts w:asciiTheme="majorHAnsi" w:hAnsiTheme="majorHAnsi" w:cstheme="majorHAnsi"/>
+          <w:sz w:val="24"/>
+          <w:szCs w:val="24"/>
+        </w:rPr>
+        <w:t xml:space="preserve">the progress of the project, </w:t>
+      </w:r>
+      <w:r>
+        <w:rPr>
+          <w:rFonts w:asciiTheme="majorHAnsi" w:hAnsiTheme="majorHAnsi" w:cstheme="majorHAnsi"/>
+          <w:sz w:val="24"/>
+          <w:szCs w:val="24"/>
+        </w:rPr>
+        <w:t>it</w:t>
+      </w:r>
+      <w:r>
+        <w:rPr>
+          <w:rFonts w:asciiTheme="majorHAnsi" w:hAnsiTheme="majorHAnsi" w:cstheme="majorHAnsi"/>
+          <w:sz w:val="24"/>
+          <w:szCs w:val="24"/>
+        </w:rPr>
+        <w:t xml:space="preserve"> is</w:t>
+      </w:r>
+      <w:r>
+        <w:rPr>
+          <w:rFonts w:asciiTheme="majorHAnsi" w:hAnsiTheme="majorHAnsi" w:cstheme="majorHAnsi"/>
+          <w:sz w:val="24"/>
+          <w:szCs w:val="24"/>
+        </w:rPr>
+        <w:t xml:space="preserve"> possible to </w:t>
+      </w:r>
+      <w:r>
+        <w:rPr>
+          <w:rFonts w:asciiTheme="majorHAnsi" w:hAnsiTheme="majorHAnsi" w:cstheme="majorHAnsi"/>
+          <w:sz w:val="24"/>
+          <w:szCs w:val="24"/>
+        </w:rPr>
+        <w:t>look at more use cases for the comparison method used</w:t>
+      </w:r>
+      <w:r>
+        <w:rPr>
+          <w:rFonts w:asciiTheme="majorHAnsi" w:hAnsiTheme="majorHAnsi" w:cstheme="majorHAnsi"/>
+          <w:sz w:val="24"/>
+          <w:szCs w:val="24"/>
+        </w:rPr>
+        <w:t xml:space="preserve">. </w:t>
+      </w:r>
+      <w:r>
+        <w:rPr>
+          <w:rFonts w:asciiTheme="majorHAnsi" w:hAnsiTheme="majorHAnsi" w:cstheme="majorHAnsi"/>
+          <w:sz w:val="24"/>
+          <w:szCs w:val="24"/>
+        </w:rPr>
+        <w:t xml:space="preserve"> </w:t>
+      </w:r>
+      <w:r>
+        <w:rPr>
+          <w:rFonts w:asciiTheme="majorHAnsi" w:hAnsiTheme="majorHAnsi" w:cstheme="majorHAnsi"/>
+          <w:sz w:val="24"/>
+          <w:szCs w:val="24"/>
+        </w:rPr>
+        <w:t>Where the right data should be selected and presented in a clear manner.</w:t>
+      </w:r>
+    </w:p>
+    <w:p>
+      <w:r>
+        <w:br w:type="page"/>
+      </w:r>
+    </w:p>
+    <w:p>
+      <w:pPr>
+        <w:pStyle w:val="Title"/>
+        <w:rPr>
+          <w:rFonts w:cstheme="majorHAnsi"/>
+        </w:rPr>
+      </w:pPr>
+      <w:r>
+        <w:rPr>
+          <w:rFonts w:cstheme="majorHAnsi"/>
+        </w:rPr>
+        <w:lastRenderedPageBreak/>
+        <w:t>Graduation project summary</w:t>
+      </w:r>
+      <w:r>
+        <w:rPr>
+          <w:rFonts w:cstheme="majorHAnsi"/>
+        </w:rPr>
+        <w:t xml:space="preserve"> – Ingmar Wever</w:t>
+      </w:r>
+    </w:p>
+    <w:p>
+      <w:pPr>
+        <w:pStyle w:val="Subtitle"/>
+        <w:rPr>
+          <w:rFonts w:cstheme="majorHAnsi"/>
+          <w:sz w:val="20"/>
+          <w:szCs w:val="20"/>
+        </w:rPr>
+      </w:pPr>
+      <w:r>
+        <w:rPr>
+          <w:rFonts w:cstheme="majorHAnsi"/>
+          <w:sz w:val="20"/>
+          <w:szCs w:val="20"/>
+        </w:rPr>
+        <w:t>This document includes a short description of the graduation project for my double degree at the TU Delft. Combining both my maritime knowledge and computer science knowledge during a project at Damen Shipyards. The project is worth 60 ECTS, of which 30 ECTS is shared and 15 ECTS specifically per degree. The responsible supervisors at the TU Delft are:</w:t>
+      </w:r>
+    </w:p>
+    <w:p>
+      <w:pPr>
+        <w:tabs>
+          <w:tab w:val="left" w:pos="567"/>
+          <w:tab w:val="left" w:pos="3686"/>
+          <w:tab w:val="left" w:pos="6663"/>
+        </w:tabs>
+        <w:spacing w:after="0"/>
+        <w:rPr>
+          <w:rFonts w:asciiTheme="majorHAnsi" w:hAnsiTheme="majorHAnsi" w:cstheme="majorHAnsi"/>
+          <w:sz w:val="24"/>
+          <w:szCs w:val="24"/>
+        </w:rPr>
+      </w:pPr>
+      <w:r>
+        <w:rPr>
+          <w:rFonts w:asciiTheme="majorHAnsi" w:hAnsiTheme="majorHAnsi" w:cstheme="majorHAnsi"/>
+          <w:sz w:val="24"/>
+          <w:szCs w:val="24"/>
+        </w:rPr>
+        <w:tab/>
+        <w:t>Dr.ir. Robert Hekkenberg</w:t>
+      </w:r>
+      <w:r>
+        <w:rPr>
+          <w:rFonts w:asciiTheme="majorHAnsi" w:hAnsiTheme="majorHAnsi" w:cstheme="majorHAnsi"/>
+          <w:sz w:val="24"/>
+          <w:szCs w:val="24"/>
+        </w:rPr>
+        <w:tab/>
+        <w:t>Prof.Dr. Mark Neerincx</w:t>
+      </w:r>
+      <w:r>
+        <w:rPr>
+          <w:rFonts w:asciiTheme="majorHAnsi" w:hAnsiTheme="majorHAnsi" w:cstheme="majorHAnsi"/>
+          <w:sz w:val="24"/>
+          <w:szCs w:val="24"/>
+        </w:rPr>
+        <w:tab/>
+        <w:t>Toine Cleophas</w:t>
+      </w:r>
+    </w:p>
+    <w:p>
+      <w:pPr>
+        <w:tabs>
+          <w:tab w:val="left" w:pos="567"/>
+          <w:tab w:val="left" w:pos="3686"/>
+          <w:tab w:val="left" w:pos="6663"/>
+        </w:tabs>
+        <w:spacing w:after="0"/>
+        <w:rPr>
+          <w:rFonts w:asciiTheme="majorHAnsi" w:hAnsiTheme="majorHAnsi" w:cstheme="majorHAnsi"/>
+          <w:sz w:val="24"/>
+          <w:szCs w:val="24"/>
+        </w:rPr>
+      </w:pPr>
+      <w:r>
+        <w:rPr>
+          <w:rFonts w:asciiTheme="majorHAnsi" w:hAnsiTheme="majorHAnsi" w:cstheme="majorHAnsi"/>
+          <w:sz w:val="24"/>
+          <w:szCs w:val="24"/>
+        </w:rPr>
+        <w:tab/>
+      </w:r>
+      <w:r>
+        <w:rPr>
+          <w:rFonts w:asciiTheme="majorHAnsi" w:hAnsiTheme="majorHAnsi" w:cstheme="majorHAnsi"/>
+          <w:sz w:val="24"/>
+          <w:szCs w:val="24"/>
+        </w:rPr>
+        <w:t>S</w:t>
+      </w:r>
+      <w:r>
+        <w:rPr>
+          <w:rFonts w:asciiTheme="majorHAnsi" w:hAnsiTheme="majorHAnsi" w:cstheme="majorHAnsi"/>
+          <w:sz w:val="24"/>
+          <w:szCs w:val="24"/>
+        </w:rPr>
+        <w:t>hip Design</w:t>
+      </w:r>
+      <w:r>
+        <w:rPr>
+          <w:rFonts w:asciiTheme="majorHAnsi" w:hAnsiTheme="majorHAnsi" w:cstheme="majorHAnsi"/>
+          <w:sz w:val="24"/>
+          <w:szCs w:val="24"/>
+        </w:rPr>
+        <w:tab/>
+      </w:r>
+      <w:r>
+        <w:rPr>
+          <w:rFonts w:asciiTheme="majorHAnsi" w:hAnsiTheme="majorHAnsi" w:cstheme="majorHAnsi"/>
+          <w:sz w:val="24"/>
+          <w:szCs w:val="24"/>
+        </w:rPr>
+        <w:t>Interactive Intelligence</w:t>
+      </w:r>
+      <w:r>
+        <w:rPr>
+          <w:rFonts w:asciiTheme="majorHAnsi" w:hAnsiTheme="majorHAnsi" w:cstheme="majorHAnsi"/>
+          <w:sz w:val="24"/>
+          <w:szCs w:val="24"/>
+        </w:rPr>
+        <w:tab/>
+        <w:t>Research &amp; Development</w:t>
+      </w:r>
+    </w:p>
+    <w:p>
+      <w:pPr>
+        <w:tabs>
+          <w:tab w:val="left" w:pos="567"/>
+          <w:tab w:val="left" w:pos="3686"/>
+          <w:tab w:val="left" w:pos="6663"/>
+        </w:tabs>
+        <w:spacing w:after="0"/>
+        <w:rPr>
+          <w:rFonts w:asciiTheme="majorHAnsi" w:hAnsiTheme="majorHAnsi" w:cstheme="majorHAnsi"/>
+          <w:sz w:val="24"/>
+          <w:szCs w:val="24"/>
+        </w:rPr>
+      </w:pPr>
+      <w:r>
+        <w:rPr>
+          <w:rFonts w:asciiTheme="majorHAnsi" w:hAnsiTheme="majorHAnsi" w:cstheme="majorHAnsi"/>
+          <w:sz w:val="24"/>
+          <w:szCs w:val="24"/>
+        </w:rPr>
+        <w:tab/>
+        <w:t>Maritime Technology</w:t>
+      </w:r>
+      <w:r>
+        <w:rPr>
+          <w:rFonts w:asciiTheme="majorHAnsi" w:hAnsiTheme="majorHAnsi" w:cstheme="majorHAnsi"/>
+          <w:sz w:val="24"/>
+          <w:szCs w:val="24"/>
+        </w:rPr>
+        <w:t xml:space="preserve"> - DPO</w:t>
+      </w:r>
+      <w:r>
+        <w:rPr>
+          <w:rFonts w:asciiTheme="majorHAnsi" w:hAnsiTheme="majorHAnsi" w:cstheme="majorHAnsi"/>
+          <w:sz w:val="24"/>
+          <w:szCs w:val="24"/>
+        </w:rPr>
+        <w:tab/>
+      </w:r>
+      <w:r>
+        <w:rPr>
+          <w:rFonts w:asciiTheme="majorHAnsi" w:hAnsiTheme="majorHAnsi" w:cstheme="majorHAnsi"/>
+          <w:sz w:val="24"/>
+          <w:szCs w:val="24"/>
+        </w:rPr>
+        <w:t>Computer Science</w:t>
+      </w:r>
+      <w:r>
+        <w:rPr>
+          <w:rFonts w:asciiTheme="majorHAnsi" w:hAnsiTheme="majorHAnsi" w:cstheme="majorHAnsi"/>
+          <w:sz w:val="24"/>
+          <w:szCs w:val="24"/>
+        </w:rPr>
+        <w:t xml:space="preserve"> - DST</w:t>
+      </w:r>
+      <w:r>
+        <w:rPr>
+          <w:rFonts w:asciiTheme="majorHAnsi" w:hAnsiTheme="majorHAnsi" w:cstheme="majorHAnsi"/>
+          <w:sz w:val="24"/>
+          <w:szCs w:val="24"/>
+        </w:rPr>
+        <w:tab/>
+        <w:t>Damen Shipyards</w:t>
+      </w:r>
+    </w:p>
+    <w:p>
+      <w:pPr>
+        <w:tabs>
+          <w:tab w:val="left" w:pos="567"/>
+          <w:tab w:val="left" w:pos="3686"/>
+          <w:tab w:val="left" w:pos="6663"/>
+        </w:tabs>
+        <w:spacing w:after="0"/>
+        <w:rPr>
+          <w:rFonts w:asciiTheme="majorHAnsi" w:hAnsiTheme="majorHAnsi" w:cstheme="majorHAnsi"/>
+          <w:sz w:val="24"/>
+          <w:szCs w:val="24"/>
+        </w:rPr>
+      </w:pPr>
+      <w:r>
+        <w:rPr>
+          <w:rFonts w:asciiTheme="majorHAnsi" w:hAnsiTheme="majorHAnsi" w:cstheme="majorHAnsi"/>
+          <w:sz w:val="24"/>
+          <w:szCs w:val="24"/>
+        </w:rPr>
+        <w:tab/>
+        <w:t>TU Delft</w:t>
+      </w:r>
+      <w:r>
+        <w:rPr>
+          <w:rFonts w:asciiTheme="majorHAnsi" w:hAnsiTheme="majorHAnsi" w:cstheme="majorHAnsi"/>
+          <w:sz w:val="24"/>
+          <w:szCs w:val="24"/>
+        </w:rPr>
+        <w:tab/>
+        <w:t>TU Delft</w:t>
+      </w:r>
+    </w:p>
+    <w:p>
+      <w:pPr>
+        <w:spacing w:before="240"/>
+        <w:rPr>
+          <w:rFonts w:asciiTheme="majorHAnsi" w:hAnsiTheme="majorHAnsi" w:cstheme="majorHAnsi"/>
+          <w:sz w:val="24"/>
+          <w:szCs w:val="24"/>
+        </w:rPr>
+      </w:pPr>
+      <w:r>
+        <w:rPr>
+          <w:rFonts w:asciiTheme="majorHAnsi" w:hAnsiTheme="majorHAnsi" w:cstheme="majorHAnsi"/>
+          <w:sz w:val="24"/>
+          <w:szCs w:val="24"/>
+        </w:rPr>
+        <w:t>Every vessel has still</w:t>
+      </w:r>
+      <w:r>
+        <w:rPr>
+          <w:rFonts w:asciiTheme="majorHAnsi" w:hAnsiTheme="majorHAnsi" w:cstheme="majorHAnsi"/>
+          <w:sz w:val="24"/>
+          <w:szCs w:val="24"/>
+        </w:rPr>
+        <w:t xml:space="preserve"> a </w:t>
+      </w:r>
+      <w:r>
+        <w:rPr>
+          <w:rFonts w:asciiTheme="majorHAnsi" w:hAnsiTheme="majorHAnsi" w:cstheme="majorHAnsi"/>
+          <w:sz w:val="24"/>
+          <w:szCs w:val="24"/>
+        </w:rPr>
+        <w:t>captain to control the vessel</w:t>
+      </w:r>
+      <w:r>
+        <w:rPr>
+          <w:rFonts w:asciiTheme="majorHAnsi" w:hAnsiTheme="majorHAnsi" w:cstheme="majorHAnsi"/>
+          <w:sz w:val="24"/>
+          <w:szCs w:val="24"/>
+        </w:rPr>
+        <w:t>, as something might go wrong.</w:t>
+      </w:r>
+      <w:r>
+        <w:rPr>
+          <w:rFonts w:asciiTheme="majorHAnsi" w:hAnsiTheme="majorHAnsi" w:cstheme="majorHAnsi"/>
+          <w:sz w:val="24"/>
+          <w:szCs w:val="24"/>
+        </w:rPr>
+        <w:t xml:space="preserve"> The captain is in this case always available and paying attention to its surroundings and the state of vessel. </w:t>
+      </w:r>
+      <w:r>
+        <w:rPr>
+          <w:rFonts w:asciiTheme="majorHAnsi" w:hAnsiTheme="majorHAnsi" w:cstheme="majorHAnsi"/>
+          <w:sz w:val="24"/>
+          <w:szCs w:val="24"/>
+        </w:rPr>
+        <w:t>T</w:t>
+      </w:r>
+      <w:r>
+        <w:rPr>
+          <w:rFonts w:asciiTheme="majorHAnsi" w:hAnsiTheme="majorHAnsi" w:cstheme="majorHAnsi"/>
+          <w:sz w:val="24"/>
+          <w:szCs w:val="24"/>
+        </w:rPr>
+        <w:t>his could lead to loss of concentration</w:t>
+      </w:r>
+      <w:r>
+        <w:rPr>
+          <w:rFonts w:asciiTheme="majorHAnsi" w:hAnsiTheme="majorHAnsi" w:cstheme="majorHAnsi"/>
+          <w:sz w:val="24"/>
+          <w:szCs w:val="24"/>
+        </w:rPr>
+        <w:t xml:space="preserve"> due to fatigue and non-challenging jobs</w:t>
+      </w:r>
+      <w:r>
+        <w:rPr>
+          <w:rFonts w:asciiTheme="majorHAnsi" w:hAnsiTheme="majorHAnsi" w:cstheme="majorHAnsi"/>
+          <w:sz w:val="24"/>
+          <w:szCs w:val="24"/>
+        </w:rPr>
+        <w:t xml:space="preserve">. </w:t>
+      </w:r>
+      <w:r>
+        <w:rPr>
+          <w:rFonts w:asciiTheme="majorHAnsi" w:hAnsiTheme="majorHAnsi" w:cstheme="majorHAnsi"/>
+          <w:sz w:val="24"/>
+          <w:szCs w:val="24"/>
+        </w:rPr>
+        <w:t>This is mostly caused by the fact that most of the time the operations of a ship are not very complex.</w:t>
+      </w:r>
+      <w:r>
+        <w:rPr>
+          <w:rFonts w:asciiTheme="majorHAnsi" w:hAnsiTheme="majorHAnsi" w:cstheme="majorHAnsi"/>
+          <w:sz w:val="24"/>
+          <w:szCs w:val="24"/>
+        </w:rPr>
+        <w:t xml:space="preserve"> In those cases no intervention is needed from the captain. However in specific situation where the risk increases attention or even intervention is desired from the captain. </w:t>
+      </w:r>
+      <w:r>
+        <w:rPr>
+          <w:rFonts w:asciiTheme="majorHAnsi" w:hAnsiTheme="majorHAnsi" w:cstheme="majorHAnsi"/>
+          <w:sz w:val="24"/>
+          <w:szCs w:val="24"/>
+        </w:rPr>
+        <w:t xml:space="preserve">To determine when this situation occurs the probability of an event leading up to a failure should be determined. This probability of the failure occurring depends on the complexity of the solution and the time till the event occurs. </w:t>
+      </w:r>
+    </w:p>
+    <w:p>
+      <w:pPr>
+        <w:spacing w:before="240"/>
+        <w:rPr>
+          <w:rFonts w:asciiTheme="majorHAnsi" w:hAnsiTheme="majorHAnsi" w:cstheme="majorHAnsi"/>
+          <w:sz w:val="24"/>
+          <w:szCs w:val="24"/>
+        </w:rPr>
+      </w:pPr>
+      <w:r>
+        <w:rPr>
+          <w:rFonts w:asciiTheme="majorHAnsi" w:hAnsiTheme="majorHAnsi" w:cstheme="majorHAnsi"/>
+          <w:sz w:val="24"/>
+          <w:szCs w:val="24"/>
+        </w:rPr>
+        <w:t>The time till the event occurs is mostly based on the possibility to look ahead.</w:t>
+      </w:r>
+      <w:r>
+        <w:rPr>
+          <w:rFonts w:asciiTheme="majorHAnsi" w:hAnsiTheme="majorHAnsi" w:cstheme="majorHAnsi"/>
+          <w:sz w:val="24"/>
+          <w:szCs w:val="24"/>
+        </w:rPr>
+        <w:t xml:space="preserve"> When there is enough time to make adaptions there is a low probability for the failure to occur. While a sudden change in the environment: another vessel, undetected rock, windgust, etc. have a bigger impact on the probability something goes wrong. </w:t>
+      </w:r>
+    </w:p>
+    <w:p>
+      <w:pPr>
+        <w:spacing w:before="240"/>
+        <w:rPr>
+          <w:rFonts w:asciiTheme="majorHAnsi" w:hAnsiTheme="majorHAnsi" w:cstheme="majorHAnsi"/>
+          <w:sz w:val="24"/>
+          <w:szCs w:val="24"/>
+        </w:rPr>
+      </w:pPr>
+      <w:r>
+        <w:rPr>
+          <w:rFonts w:asciiTheme="majorHAnsi" w:hAnsiTheme="majorHAnsi" w:cstheme="majorHAnsi"/>
+          <w:sz w:val="24"/>
+          <w:szCs w:val="24"/>
+        </w:rPr>
+        <w:t>The</w:t>
+      </w:r>
+      <w:r>
+        <w:rPr>
+          <w:rFonts w:asciiTheme="majorHAnsi" w:hAnsiTheme="majorHAnsi" w:cstheme="majorHAnsi"/>
+          <w:sz w:val="24"/>
+          <w:szCs w:val="24"/>
+        </w:rPr>
+        <w:t xml:space="preserve"> key factor</w:t>
+      </w:r>
+      <w:r>
+        <w:rPr>
+          <w:rFonts w:asciiTheme="majorHAnsi" w:hAnsiTheme="majorHAnsi" w:cstheme="majorHAnsi"/>
+          <w:sz w:val="24"/>
+          <w:szCs w:val="24"/>
+        </w:rPr>
+        <w:t xml:space="preserve"> is th</w:t>
+      </w:r>
+      <w:r>
+        <w:rPr>
+          <w:rFonts w:asciiTheme="majorHAnsi" w:hAnsiTheme="majorHAnsi" w:cstheme="majorHAnsi"/>
+          <w:sz w:val="24"/>
+          <w:szCs w:val="24"/>
+        </w:rPr>
+        <w:t xml:space="preserve">e complexity of the solution. This research will focus on developing a model for this complexity. An easy solution would be when not much has to change in throttle, speed and heading. </w:t>
+      </w:r>
+      <w:r>
+        <w:rPr>
+          <w:rFonts w:asciiTheme="majorHAnsi" w:hAnsiTheme="majorHAnsi" w:cstheme="majorHAnsi"/>
+          <w:sz w:val="24"/>
+          <w:szCs w:val="24"/>
+        </w:rPr>
+        <w:t>While a</w:t>
+      </w:r>
+      <w:r>
+        <w:rPr>
+          <w:rFonts w:asciiTheme="majorHAnsi" w:hAnsiTheme="majorHAnsi" w:cstheme="majorHAnsi"/>
+          <w:sz w:val="24"/>
+          <w:szCs w:val="24"/>
+        </w:rPr>
+        <w:t xml:space="preserve"> complex solution would desire much changes in those variables</w:t>
+      </w:r>
+      <w:r>
+        <w:rPr>
+          <w:rFonts w:asciiTheme="majorHAnsi" w:hAnsiTheme="majorHAnsi" w:cstheme="majorHAnsi"/>
+          <w:sz w:val="24"/>
+          <w:szCs w:val="24"/>
+        </w:rPr>
+        <w:t xml:space="preserve"> while working at the capability limits of the vessel</w:t>
+      </w:r>
+      <w:r>
+        <w:rPr>
+          <w:rFonts w:asciiTheme="majorHAnsi" w:hAnsiTheme="majorHAnsi" w:cstheme="majorHAnsi"/>
+          <w:sz w:val="24"/>
+          <w:szCs w:val="24"/>
+        </w:rPr>
+        <w:t xml:space="preserve">, often leading to a higher fuel consumption. Therefore inputs to the model are </w:t>
+      </w:r>
+      <w:r>
+        <w:rPr>
+          <w:rFonts w:asciiTheme="majorHAnsi" w:hAnsiTheme="majorHAnsi" w:cstheme="majorHAnsi"/>
+          <w:sz w:val="24"/>
+          <w:szCs w:val="24"/>
+        </w:rPr>
+        <w:t xml:space="preserve">the </w:t>
+      </w:r>
+      <w:r>
+        <w:rPr>
+          <w:rFonts w:asciiTheme="majorHAnsi" w:hAnsiTheme="majorHAnsi" w:cstheme="majorHAnsi"/>
+          <w:sz w:val="24"/>
+          <w:szCs w:val="24"/>
+        </w:rPr>
+        <w:t>inertia of the vessel, lay-out of the vessel, environmental conditions and the desired track or operation.</w:t>
+      </w:r>
+    </w:p>
+    <w:p>
+      <w:pPr>
+        <w:spacing w:before="240"/>
+        <w:rPr>
+          <w:rFonts w:asciiTheme="majorHAnsi" w:hAnsiTheme="majorHAnsi" w:cstheme="majorHAnsi"/>
+          <w:sz w:val="24"/>
+          <w:szCs w:val="24"/>
+        </w:rPr>
+      </w:pPr>
+      <w:r>
+        <w:rPr>
+          <w:rFonts w:asciiTheme="majorHAnsi" w:hAnsiTheme="majorHAnsi" w:cstheme="majorHAnsi"/>
+          <w:sz w:val="24"/>
+          <w:szCs w:val="24"/>
+        </w:rPr>
+        <w:t xml:space="preserve">Different steps will be taken to validate and improve the model. First the model must be able to determine the complexity of a small segment straight </w:t>
+      </w:r>
+      <w:r>
+        <w:rPr>
+          <w:rFonts w:asciiTheme="majorHAnsi" w:hAnsiTheme="majorHAnsi" w:cstheme="majorHAnsi"/>
+          <w:sz w:val="24"/>
+          <w:szCs w:val="24"/>
+        </w:rPr>
+        <w:t>and</w:t>
+      </w:r>
+      <w:r>
+        <w:rPr>
+          <w:rFonts w:asciiTheme="majorHAnsi" w:hAnsiTheme="majorHAnsi" w:cstheme="majorHAnsi"/>
+          <w:sz w:val="24"/>
+          <w:szCs w:val="24"/>
+        </w:rPr>
+        <w:t xml:space="preserve"> when steering. These can be validated with data available from tugs and fast crew suppliers</w:t>
+      </w:r>
+      <w:r>
+        <w:rPr>
+          <w:rFonts w:asciiTheme="majorHAnsi" w:hAnsiTheme="majorHAnsi" w:cstheme="majorHAnsi"/>
+          <w:sz w:val="24"/>
+          <w:szCs w:val="24"/>
+        </w:rPr>
+        <w:t xml:space="preserve"> on fuel consumption and 6 DOF movements</w:t>
+      </w:r>
+      <w:r>
+        <w:rPr>
+          <w:rFonts w:asciiTheme="majorHAnsi" w:hAnsiTheme="majorHAnsi" w:cstheme="majorHAnsi"/>
+          <w:sz w:val="24"/>
+          <w:szCs w:val="24"/>
+        </w:rPr>
+        <w:t>. The second</w:t>
+      </w:r>
+      <w:r>
+        <w:rPr>
+          <w:rFonts w:asciiTheme="majorHAnsi" w:hAnsiTheme="majorHAnsi" w:cstheme="majorHAnsi"/>
+          <w:sz w:val="24"/>
+          <w:szCs w:val="24"/>
+        </w:rPr>
+        <w:t xml:space="preserve"> step is to do this for a planned route, without dynamic objects, showing critical moments</w:t>
+      </w:r>
+      <w:r>
+        <w:rPr>
+          <w:rFonts w:asciiTheme="majorHAnsi" w:hAnsiTheme="majorHAnsi" w:cstheme="majorHAnsi"/>
+          <w:sz w:val="24"/>
+          <w:szCs w:val="24"/>
+        </w:rPr>
+        <w:t xml:space="preserve"> as a vessel works there on its limits with certain environmental conditions</w:t>
+      </w:r>
+      <w:r>
+        <w:rPr>
+          <w:rFonts w:asciiTheme="majorHAnsi" w:hAnsiTheme="majorHAnsi" w:cstheme="majorHAnsi"/>
+          <w:sz w:val="24"/>
+          <w:szCs w:val="24"/>
+        </w:rPr>
+        <w:t xml:space="preserve">. </w:t>
+      </w:r>
+      <w:r>
+        <w:rPr>
+          <w:rFonts w:asciiTheme="majorHAnsi" w:hAnsiTheme="majorHAnsi" w:cstheme="majorHAnsi"/>
+          <w:sz w:val="24"/>
+          <w:szCs w:val="24"/>
+        </w:rPr>
+        <w:t xml:space="preserve">Finally the third step is a </w:t>
+      </w:r>
+      <w:r>
+        <w:rPr>
+          <w:rFonts w:asciiTheme="majorHAnsi" w:hAnsiTheme="majorHAnsi" w:cstheme="majorHAnsi"/>
+          <w:sz w:val="24"/>
+          <w:szCs w:val="24"/>
+        </w:rPr>
+        <w:t>real-time s</w:t>
+      </w:r>
+      <w:r>
+        <w:rPr>
+          <w:rFonts w:asciiTheme="majorHAnsi" w:hAnsiTheme="majorHAnsi" w:cstheme="majorHAnsi"/>
+          <w:sz w:val="24"/>
+          <w:szCs w:val="24"/>
+        </w:rPr>
+        <w:t>imulation with dynamic objects.</w:t>
+      </w:r>
+    </w:p>
+    <w:p>
+      <w:pPr>
+        <w:spacing w:before="240"/>
+        <w:rPr>
+          <w:rFonts w:asciiTheme="majorHAnsi" w:hAnsiTheme="majorHAnsi" w:cstheme="majorHAnsi"/>
+          <w:sz w:val="24"/>
+          <w:szCs w:val="24"/>
+        </w:rPr>
+      </w:pPr>
+      <w:r>
+        <w:rPr>
+          <w:rFonts w:asciiTheme="majorHAnsi" w:hAnsiTheme="majorHAnsi" w:cstheme="majorHAnsi"/>
+          <w:sz w:val="24"/>
+          <w:szCs w:val="24"/>
+        </w:rPr>
+        <w:t>The model will return the complexity of a specific situation. During the first step will be determined what interesting information for the captain could be</w:t>
+      </w:r>
+      <w:r>
+        <w:rPr>
+          <w:rFonts w:asciiTheme="majorHAnsi" w:hAnsiTheme="majorHAnsi" w:cstheme="majorHAnsi"/>
+          <w:sz w:val="24"/>
+          <w:szCs w:val="24"/>
+        </w:rPr>
+        <w:t xml:space="preserve"> in what situation</w:t>
+      </w:r>
+      <w:r>
+        <w:rPr>
+          <w:rFonts w:asciiTheme="majorHAnsi" w:hAnsiTheme="majorHAnsi" w:cstheme="majorHAnsi"/>
+          <w:sz w:val="24"/>
+          <w:szCs w:val="24"/>
+        </w:rPr>
+        <w:t>. At the second step, it will be able to warn the captain when more attention is need</w:t>
+      </w:r>
+      <w:r>
+        <w:rPr>
+          <w:rFonts w:asciiTheme="majorHAnsi" w:hAnsiTheme="majorHAnsi" w:cstheme="majorHAnsi"/>
+          <w:sz w:val="24"/>
+          <w:szCs w:val="24"/>
+        </w:rPr>
+        <w:t>ed</w:t>
+      </w:r>
+      <w:r>
+        <w:rPr>
+          <w:rFonts w:asciiTheme="majorHAnsi" w:hAnsiTheme="majorHAnsi" w:cstheme="majorHAnsi"/>
+          <w:sz w:val="24"/>
+          <w:szCs w:val="24"/>
+        </w:rPr>
+        <w:t>, based on the planned route</w:t>
+      </w:r>
+      <w:r>
+        <w:rPr>
+          <w:rFonts w:asciiTheme="majorHAnsi" w:hAnsiTheme="majorHAnsi" w:cstheme="majorHAnsi"/>
+          <w:sz w:val="24"/>
+          <w:szCs w:val="24"/>
+        </w:rPr>
+        <w:t>. Using a tool can be shown what solutions the captain has with the corresponding risks and costs. In the final stages this can be tested during operation of the vessel, helping the captain to make the right decision in high pressure situations. While enabling him to relax when the risks are low.</w:t>
+      </w:r>
       <w:bookmarkStart w:id="0" w:name="_GoBack"/>
       <w:bookmarkEnd w:id="0"/>
-    </w:p>
-    <w:p>
-      <w:pPr>
-        <w:rPr>
-          <w:rFonts w:asciiTheme="majorHAnsi" w:hAnsiTheme="majorHAnsi" w:cstheme="majorHAnsi"/>
-          <w:sz w:val="24"/>
-          <w:szCs w:val="24"/>
-        </w:rPr>
-      </w:pPr>
-      <w:r>
-        <w:rPr>
-          <w:rFonts w:asciiTheme="majorHAnsi" w:hAnsiTheme="majorHAnsi" w:cstheme="majorHAnsi"/>
-          <w:sz w:val="24"/>
-          <w:szCs w:val="24"/>
-        </w:rPr>
-        <w:t xml:space="preserve">The maritime technology part will be related to the models behind the tool. </w:t>
-      </w:r>
-      <w:r>
-        <w:rPr>
-          <w:rFonts w:asciiTheme="majorHAnsi" w:hAnsiTheme="majorHAnsi" w:cstheme="majorHAnsi"/>
-          <w:sz w:val="24"/>
-          <w:szCs w:val="24"/>
-        </w:rPr>
-        <w:t xml:space="preserve">Having a good model for the warning domain around a vessel will help to improve AIS warning systems currently used, and the models are needed for the development of autonomous vessels. Different properties will be considered, including their impact on the final warning domain. </w:t>
-      </w:r>
-      <w:r>
-        <w:rPr>
-          <w:rFonts w:asciiTheme="majorHAnsi" w:hAnsiTheme="majorHAnsi" w:cstheme="majorHAnsi"/>
-          <w:vanish/>
-          <w:sz w:val="24"/>
-          <w:szCs w:val="24"/>
-        </w:rPr>
-        <w:t>The warning domai</w:t>
-      </w:r>
-      <w:r>
-        <w:rPr>
-          <w:rFonts w:asciiTheme="majorHAnsi" w:hAnsiTheme="majorHAnsi" w:cstheme="majorHAnsi"/>
-          <w:vanish/>
-          <w:sz w:val="24"/>
-          <w:szCs w:val="24"/>
-        </w:rPr>
-        <w:t xml:space="preserve">Many feautres of the different </w:t>
-      </w:r>
-      <w:r>
-        <w:rPr>
-          <w:rFonts w:asciiTheme="majorHAnsi" w:hAnsiTheme="majorHAnsi" w:cstheme="majorHAnsi"/>
-          <w:sz w:val="24"/>
-          <w:szCs w:val="24"/>
-        </w:rPr>
-        <w:t xml:space="preserve">Depending on </w:t>
-      </w:r>
-      <w:r>
-        <w:rPr>
-          <w:rFonts w:asciiTheme="majorHAnsi" w:hAnsiTheme="majorHAnsi" w:cstheme="majorHAnsi"/>
-          <w:sz w:val="24"/>
-          <w:szCs w:val="24"/>
-        </w:rPr>
-        <w:t xml:space="preserve">the progress of the project, </w:t>
-      </w:r>
-      <w:r>
-        <w:rPr>
-          <w:rFonts w:asciiTheme="majorHAnsi" w:hAnsiTheme="majorHAnsi" w:cstheme="majorHAnsi"/>
-          <w:sz w:val="24"/>
-          <w:szCs w:val="24"/>
-        </w:rPr>
-        <w:t>it</w:t>
-      </w:r>
-      <w:r>
-        <w:rPr>
-          <w:rFonts w:asciiTheme="majorHAnsi" w:hAnsiTheme="majorHAnsi" w:cstheme="majorHAnsi"/>
-          <w:sz w:val="24"/>
-          <w:szCs w:val="24"/>
-        </w:rPr>
-        <w:t xml:space="preserve"> is</w:t>
-      </w:r>
-      <w:r>
-        <w:rPr>
-          <w:rFonts w:asciiTheme="majorHAnsi" w:hAnsiTheme="majorHAnsi" w:cstheme="majorHAnsi"/>
-          <w:sz w:val="24"/>
-          <w:szCs w:val="24"/>
-        </w:rPr>
-        <w:t xml:space="preserve"> possible to </w:t>
-      </w:r>
-      <w:r>
-        <w:rPr>
-          <w:rFonts w:asciiTheme="majorHAnsi" w:hAnsiTheme="majorHAnsi" w:cstheme="majorHAnsi"/>
-          <w:sz w:val="24"/>
-          <w:szCs w:val="24"/>
-        </w:rPr>
-        <w:t>look at more use cases for the comparison method used</w:t>
-      </w:r>
-      <w:r>
-        <w:rPr>
-          <w:rFonts w:asciiTheme="majorHAnsi" w:hAnsiTheme="majorHAnsi" w:cstheme="majorHAnsi"/>
-          <w:sz w:val="24"/>
-          <w:szCs w:val="24"/>
-        </w:rPr>
-        <w:t xml:space="preserve">. </w:t>
-      </w:r>
-      <w:r>
-        <w:rPr>
-          <w:rFonts w:asciiTheme="majorHAnsi" w:hAnsiTheme="majorHAnsi" w:cstheme="majorHAnsi"/>
-          <w:sz w:val="24"/>
-          <w:szCs w:val="24"/>
-        </w:rPr>
-        <w:t xml:space="preserve"> </w:t>
-      </w:r>
-      <w:r>
-        <w:rPr>
-          <w:rFonts w:asciiTheme="majorHAnsi" w:hAnsiTheme="majorHAnsi" w:cstheme="majorHAnsi"/>
-          <w:sz w:val="24"/>
-          <w:szCs w:val="24"/>
-        </w:rPr>
-        <w:t>Where the right data should be selected and presented in a clear manner.</w:t>
-      </w:r>
     </w:p>
     <w:sectPr>
       <w:pgSz w:w="11906" w:h="16838"/>
@@ -4107,7 +4733,7 @@
 </file>
 
 <file path=customXml/itemProps1.xml><?xml version="1.0" encoding="utf-8"?>
-<ds:datastoreItem xmlns:ds="http://schemas.openxmlformats.org/officeDocument/2006/customXml" ds:itemID="{10532A31-F06A-47FB-B084-AD620FB377A7}">
+<ds:datastoreItem xmlns:ds="http://schemas.openxmlformats.org/officeDocument/2006/customXml" ds:itemID="{B94816F4-523F-4073-9710-BBD29D7DC048}">
   <ds:schemaRefs>
     <ds:schemaRef ds:uri="http://schemas.openxmlformats.org/officeDocument/2006/bibliography"/>
   </ds:schemaRefs>

</xml_diff>